<commit_message>
Auto-committed on 2023/03/27 週一 17:09:57.18
</commit_message>
<xml_diff>
--- a/Program/Other/URS_mod/L9718-逾期放款催繳處理結果v2.0.docx
+++ b/Program/Other/URS_mod/L9718-逾期放款催繳處理結果v2.0.docx
@@ -1,6 +1,6 @@
 
 <file path=word/document.xml><?xml version="1.0" encoding="utf-8"?>
-<w:document xmlns:wpc="http://schemas.microsoft.com/office/word/2010/wordprocessingCanvas" xmlns:cx="http://schemas.microsoft.com/office/drawing/2014/chartex" xmlns:cx1="http://schemas.microsoft.com/office/drawing/2015/9/8/chartex" xmlns:mc="http://schemas.openxmlformats.org/markup-compatibility/2006" xmlns:o="urn:schemas-microsoft-com:office:office" xmlns:r="http://schemas.openxmlformats.org/officeDocument/2006/relationships" xmlns:m="http://schemas.openxmlformats.org/officeDocument/2006/math" xmlns:v="urn:schemas-microsoft-com:vml" xmlns:wp14="http://schemas.microsoft.com/office/word/2010/wordprocessingDrawing" xmlns:wp="http://schemas.openxmlformats.org/drawingml/2006/wordprocessingDrawing" xmlns:w10="urn:schemas-microsoft-com:office:word" xmlns:w="http://schemas.openxmlformats.org/wordprocessingml/2006/main" xmlns:w14="http://schemas.microsoft.com/office/word/2010/wordml" xmlns:w15="http://schemas.microsoft.com/office/word/2012/wordml" xmlns:w16se="http://schemas.microsoft.com/office/word/2015/wordml/symex" xmlns:wpg="http://schemas.microsoft.com/office/word/2010/wordprocessingGroup" xmlns:wpi="http://schemas.microsoft.com/office/word/2010/wordprocessingInk" xmlns:wne="http://schemas.microsoft.com/office/word/2006/wordml" xmlns:wps="http://schemas.microsoft.com/office/word/2010/wordprocessingShape" mc:Ignorable="w14 w15 w16se wp14">
+<w:document xmlns:wpc="http://schemas.microsoft.com/office/word/2010/wordprocessingCanvas" xmlns:cx="http://schemas.microsoft.com/office/drawing/2014/chartex" xmlns:mc="http://schemas.openxmlformats.org/markup-compatibility/2006" xmlns:o="urn:schemas-microsoft-com:office:office" xmlns:r="http://schemas.openxmlformats.org/officeDocument/2006/relationships" xmlns:m="http://schemas.openxmlformats.org/officeDocument/2006/math" xmlns:v="urn:schemas-microsoft-com:vml" xmlns:wp14="http://schemas.microsoft.com/office/word/2010/wordprocessingDrawing" xmlns:wp="http://schemas.openxmlformats.org/drawingml/2006/wordprocessingDrawing" xmlns:w10="urn:schemas-microsoft-com:office:word" xmlns:w="http://schemas.openxmlformats.org/wordprocessingml/2006/main" xmlns:w14="http://schemas.microsoft.com/office/word/2010/wordml" xmlns:w15="http://schemas.microsoft.com/office/word/2012/wordml" xmlns:w16se="http://schemas.microsoft.com/office/word/2015/wordml/symex" xmlns:wpg="http://schemas.microsoft.com/office/word/2010/wordprocessingGroup" xmlns:wpi="http://schemas.microsoft.com/office/word/2010/wordprocessingInk" xmlns:wne="http://schemas.microsoft.com/office/word/2006/wordml" xmlns:wps="http://schemas.microsoft.com/office/word/2010/wordprocessingShape" mc:Ignorable="w14 w15 w16se wp14">
   <w:body>
     <w:p>
       <w:pPr>
@@ -1901,13 +1901,7 @@
         <w:rPr>
           <w:rFonts w:ascii="標楷體" w:hAnsi="標楷體" w:hint="eastAsia"/>
         </w:rPr>
-        <w:t>必須輸入，可修改</w:t>
-      </w:r>
-      <w:r>
-        <w:rPr>
-          <w:rFonts w:ascii="標楷體" w:hAnsi="標楷體" w:hint="eastAsia"/>
-        </w:rPr>
-        <w:t>。</w:t>
+        <w:t>必須輸入，不可大於當年月。</w:t>
       </w:r>
     </w:p>
     <w:p>
@@ -2023,7 +2017,23 @@
           <w:rFonts w:ascii="標楷體" w:hAnsi="標楷體" w:hint="eastAsia"/>
           <w:sz w:val="24"/>
         </w:rPr>
-        <w:t>必須輸入，可修改</w:t>
+        <w:t>必須輸入，</w:t>
+      </w:r>
+      <w:r>
+        <w:rPr>
+          <w:rFonts w:ascii="標楷體" w:hAnsi="標楷體" w:hint="eastAsia"/>
+          <w:sz w:val="24"/>
+        </w:rPr>
+        <w:t>不可大於系統</w:t>
+      </w:r>
+      <w:bookmarkStart w:id="5" w:name="_GoBack"/>
+      <w:bookmarkEnd w:id="5"/>
+      <w:r>
+        <w:rPr>
+          <w:rFonts w:ascii="標楷體" w:hAnsi="標楷體" w:hint="eastAsia"/>
+          <w:sz w:val="24"/>
+        </w:rPr>
+        <w:t>會計日期</w:t>
       </w:r>
       <w:r>
         <w:rPr>
@@ -2764,10 +2774,10 @@
             <v:path o:extrusionok="f" gradientshapeok="t" o:connecttype="rect"/>
             <o:lock v:ext="edit" aspectratio="t"/>
           </v:shapetype>
-          <v:shape id="_x0000_i1032" type="#_x0000_t75" style="width:75.5pt;height:51pt" o:ole="">
+          <v:shape id="_x0000_i1025" type="#_x0000_t75" style="width:75.5pt;height:51pt" o:ole="">
             <v:imagedata r:id="rId10" o:title=""/>
           </v:shape>
-          <o:OLEObject Type="Embed" ProgID="Package" ShapeID="_x0000_i1032" DrawAspect="Icon" ObjectID="_1739774205" r:id="rId11"/>
+          <o:OLEObject Type="Embed" ProgID="Package" ShapeID="_x0000_i1025" DrawAspect="Icon" ObjectID="_1741435996" r:id="rId11"/>
         </w:object>
       </w:r>
       <w:r>
@@ -2775,7 +2785,7 @@
           <v:shape id="_x0000_i1026" type="#_x0000_t75" style="width:75.5pt;height:51pt" o:ole="">
             <v:imagedata r:id="rId12" o:title=""/>
           </v:shape>
-          <o:OLEObject Type="Embed" ProgID="Package" ShapeID="_x0000_i1026" DrawAspect="Icon" ObjectID="_1739774206" r:id="rId13"/>
+          <o:OLEObject Type="Embed" ProgID="Package" ShapeID="_x0000_i1026" DrawAspect="Icon" ObjectID="_1741435997" r:id="rId13"/>
         </w:object>
       </w:r>
     </w:p>
@@ -4264,7 +4274,7 @@
           <w:p>
             <w:pPr>
               <w:rPr>
-                <w:rFonts w:ascii="標楷體" w:hAnsi="標楷體" w:hint="eastAsia"/>
+                <w:rFonts w:ascii="標楷體" w:hAnsi="標楷體"/>
               </w:rPr>
             </w:pPr>
             <w:r>
@@ -10801,8 +10811,6 @@
         </w:rPr>
         <w:t>【樣張底稿】:</w:t>
       </w:r>
-      <w:bookmarkStart w:id="5" w:name="_GoBack"/>
-      <w:bookmarkEnd w:id="5"/>
     </w:p>
     <w:p>
       <w:pPr>
@@ -10810,10 +10818,10 @@
       </w:pPr>
       <w:r>
         <w:object w:dxaOrig="1508" w:dyaOrig="1021" w14:anchorId="667301CC">
-          <v:shape id="_x0000_i1034" type="#_x0000_t75" style="width:75.5pt;height:51pt" o:ole="">
+          <v:shape id="_x0000_i1027" type="#_x0000_t75" style="width:75.5pt;height:51pt" o:ole="">
             <v:imagedata r:id="rId14" o:title=""/>
           </v:shape>
-          <o:OLEObject Type="Embed" ProgID="Package" ShapeID="_x0000_i1034" DrawAspect="Icon" ObjectID="_1739774207" r:id="rId15"/>
+          <o:OLEObject Type="Embed" ProgID="Package" ShapeID="_x0000_i1027" DrawAspect="Icon" ObjectID="_1741435998" r:id="rId15"/>
         </w:object>
       </w:r>
       <w:r>
@@ -10821,7 +10829,7 @@
           <v:shape id="_x0000_i1028" type="#_x0000_t75" style="width:75.5pt;height:51pt" o:ole="">
             <v:imagedata r:id="rId16" o:title=""/>
           </v:shape>
-          <o:OLEObject Type="Embed" ProgID="Package" ShapeID="_x0000_i1028" DrawAspect="Icon" ObjectID="_1739774208" r:id="rId17"/>
+          <o:OLEObject Type="Embed" ProgID="Package" ShapeID="_x0000_i1028" DrawAspect="Icon" ObjectID="_1741435999" r:id="rId17"/>
         </w:object>
       </w:r>
     </w:p>
@@ -10839,7 +10847,7 @@
 </file>
 
 <file path=word/endnotes.xml><?xml version="1.0" encoding="utf-8"?>
-<w:endnotes xmlns:wpc="http://schemas.microsoft.com/office/word/2010/wordprocessingCanvas" xmlns:cx="http://schemas.microsoft.com/office/drawing/2014/chartex" xmlns:cx1="http://schemas.microsoft.com/office/drawing/2015/9/8/chartex" xmlns:mc="http://schemas.openxmlformats.org/markup-compatibility/2006" xmlns:o="urn:schemas-microsoft-com:office:office" xmlns:r="http://schemas.openxmlformats.org/officeDocument/2006/relationships" xmlns:m="http://schemas.openxmlformats.org/officeDocument/2006/math" xmlns:v="urn:schemas-microsoft-com:vml" xmlns:wp14="http://schemas.microsoft.com/office/word/2010/wordprocessingDrawing" xmlns:wp="http://schemas.openxmlformats.org/drawingml/2006/wordprocessingDrawing" xmlns:w10="urn:schemas-microsoft-com:office:word" xmlns:w="http://schemas.openxmlformats.org/wordprocessingml/2006/main" xmlns:w14="http://schemas.microsoft.com/office/word/2010/wordml" xmlns:w15="http://schemas.microsoft.com/office/word/2012/wordml" xmlns:w16se="http://schemas.microsoft.com/office/word/2015/wordml/symex" xmlns:wpg="http://schemas.microsoft.com/office/word/2010/wordprocessingGroup" xmlns:wpi="http://schemas.microsoft.com/office/word/2010/wordprocessingInk" xmlns:wne="http://schemas.microsoft.com/office/word/2006/wordml" xmlns:wps="http://schemas.microsoft.com/office/word/2010/wordprocessingShape" mc:Ignorable="w14 w15 w16se wp14">
+<w:endnotes xmlns:wpc="http://schemas.microsoft.com/office/word/2010/wordprocessingCanvas" xmlns:cx="http://schemas.microsoft.com/office/drawing/2014/chartex" xmlns:mc="http://schemas.openxmlformats.org/markup-compatibility/2006" xmlns:o="urn:schemas-microsoft-com:office:office" xmlns:r="http://schemas.openxmlformats.org/officeDocument/2006/relationships" xmlns:m="http://schemas.openxmlformats.org/officeDocument/2006/math" xmlns:v="urn:schemas-microsoft-com:vml" xmlns:wp14="http://schemas.microsoft.com/office/word/2010/wordprocessingDrawing" xmlns:wp="http://schemas.openxmlformats.org/drawingml/2006/wordprocessingDrawing" xmlns:w10="urn:schemas-microsoft-com:office:word" xmlns:w="http://schemas.openxmlformats.org/wordprocessingml/2006/main" xmlns:w14="http://schemas.microsoft.com/office/word/2010/wordml" xmlns:w15="http://schemas.microsoft.com/office/word/2012/wordml" xmlns:w16se="http://schemas.microsoft.com/office/word/2015/wordml/symex" xmlns:wpg="http://schemas.microsoft.com/office/word/2010/wordprocessingGroup" xmlns:wpi="http://schemas.microsoft.com/office/word/2010/wordprocessingInk" xmlns:wne="http://schemas.microsoft.com/office/word/2006/wordml" xmlns:wps="http://schemas.microsoft.com/office/word/2010/wordprocessingShape" mc:Ignorable="w14 w15 w16se wp14">
   <w:endnote w:type="separator" w:id="-1">
     <w:p>
       <w:r>
@@ -10858,7 +10866,7 @@
 </file>
 
 <file path=word/footer1.xml><?xml version="1.0" encoding="utf-8"?>
-<w:ftr xmlns:wpc="http://schemas.microsoft.com/office/word/2010/wordprocessingCanvas" xmlns:cx="http://schemas.microsoft.com/office/drawing/2014/chartex" xmlns:cx1="http://schemas.microsoft.com/office/drawing/2015/9/8/chartex" xmlns:mc="http://schemas.openxmlformats.org/markup-compatibility/2006" xmlns:o="urn:schemas-microsoft-com:office:office" xmlns:r="http://schemas.openxmlformats.org/officeDocument/2006/relationships" xmlns:m="http://schemas.openxmlformats.org/officeDocument/2006/math" xmlns:v="urn:schemas-microsoft-com:vml" xmlns:wp14="http://schemas.microsoft.com/office/word/2010/wordprocessingDrawing" xmlns:wp="http://schemas.openxmlformats.org/drawingml/2006/wordprocessingDrawing" xmlns:w10="urn:schemas-microsoft-com:office:word" xmlns:w="http://schemas.openxmlformats.org/wordprocessingml/2006/main" xmlns:w14="http://schemas.microsoft.com/office/word/2010/wordml" xmlns:w15="http://schemas.microsoft.com/office/word/2012/wordml" xmlns:w16se="http://schemas.microsoft.com/office/word/2015/wordml/symex" xmlns:wpg="http://schemas.microsoft.com/office/word/2010/wordprocessingGroup" xmlns:wpi="http://schemas.microsoft.com/office/word/2010/wordprocessingInk" xmlns:wne="http://schemas.microsoft.com/office/word/2006/wordml" xmlns:wps="http://schemas.microsoft.com/office/word/2010/wordprocessingShape" mc:Ignorable="w14 w15 w16se wp14">
+<w:ftr xmlns:wpc="http://schemas.microsoft.com/office/word/2010/wordprocessingCanvas" xmlns:cx="http://schemas.microsoft.com/office/drawing/2014/chartex" xmlns:mc="http://schemas.openxmlformats.org/markup-compatibility/2006" xmlns:o="urn:schemas-microsoft-com:office:office" xmlns:r="http://schemas.openxmlformats.org/officeDocument/2006/relationships" xmlns:m="http://schemas.openxmlformats.org/officeDocument/2006/math" xmlns:v="urn:schemas-microsoft-com:vml" xmlns:wp14="http://schemas.microsoft.com/office/word/2010/wordprocessingDrawing" xmlns:wp="http://schemas.openxmlformats.org/drawingml/2006/wordprocessingDrawing" xmlns:w10="urn:schemas-microsoft-com:office:word" xmlns:w="http://schemas.openxmlformats.org/wordprocessingml/2006/main" xmlns:w14="http://schemas.microsoft.com/office/word/2010/wordml" xmlns:w15="http://schemas.microsoft.com/office/word/2012/wordml" xmlns:w16se="http://schemas.microsoft.com/office/word/2015/wordml/symex" xmlns:wpg="http://schemas.microsoft.com/office/word/2010/wordprocessingGroup" xmlns:wpi="http://schemas.microsoft.com/office/word/2010/wordprocessingInk" xmlns:wne="http://schemas.microsoft.com/office/word/2006/wordml" xmlns:wps="http://schemas.microsoft.com/office/word/2010/wordprocessingShape" mc:Ignorable="w14 w15 w16se wp14">
   <w:p>
     <w:pPr>
       <w:pStyle w:val="a9"/>
@@ -11038,7 +11046,7 @@
               <w:rStyle w:val="aa"/>
               <w:noProof/>
             </w:rPr>
-            <w:t>1</w:t>
+            <w:t>2</w:t>
           </w:r>
           <w:r>
             <w:rPr>
@@ -11093,7 +11101,7 @@
 </file>
 
 <file path=word/footnotes.xml><?xml version="1.0" encoding="utf-8"?>
-<w:footnotes xmlns:wpc="http://schemas.microsoft.com/office/word/2010/wordprocessingCanvas" xmlns:cx="http://schemas.microsoft.com/office/drawing/2014/chartex" xmlns:cx1="http://schemas.microsoft.com/office/drawing/2015/9/8/chartex" xmlns:mc="http://schemas.openxmlformats.org/markup-compatibility/2006" xmlns:o="urn:schemas-microsoft-com:office:office" xmlns:r="http://schemas.openxmlformats.org/officeDocument/2006/relationships" xmlns:m="http://schemas.openxmlformats.org/officeDocument/2006/math" xmlns:v="urn:schemas-microsoft-com:vml" xmlns:wp14="http://schemas.microsoft.com/office/word/2010/wordprocessingDrawing" xmlns:wp="http://schemas.openxmlformats.org/drawingml/2006/wordprocessingDrawing" xmlns:w10="urn:schemas-microsoft-com:office:word" xmlns:w="http://schemas.openxmlformats.org/wordprocessingml/2006/main" xmlns:w14="http://schemas.microsoft.com/office/word/2010/wordml" xmlns:w15="http://schemas.microsoft.com/office/word/2012/wordml" xmlns:w16se="http://schemas.microsoft.com/office/word/2015/wordml/symex" xmlns:wpg="http://schemas.microsoft.com/office/word/2010/wordprocessingGroup" xmlns:wpi="http://schemas.microsoft.com/office/word/2010/wordprocessingInk" xmlns:wne="http://schemas.microsoft.com/office/word/2006/wordml" xmlns:wps="http://schemas.microsoft.com/office/word/2010/wordprocessingShape" mc:Ignorable="w14 w15 w16se wp14">
+<w:footnotes xmlns:wpc="http://schemas.microsoft.com/office/word/2010/wordprocessingCanvas" xmlns:cx="http://schemas.microsoft.com/office/drawing/2014/chartex" xmlns:mc="http://schemas.openxmlformats.org/markup-compatibility/2006" xmlns:o="urn:schemas-microsoft-com:office:office" xmlns:r="http://schemas.openxmlformats.org/officeDocument/2006/relationships" xmlns:m="http://schemas.openxmlformats.org/officeDocument/2006/math" xmlns:v="urn:schemas-microsoft-com:vml" xmlns:wp14="http://schemas.microsoft.com/office/word/2010/wordprocessingDrawing" xmlns:wp="http://schemas.openxmlformats.org/drawingml/2006/wordprocessingDrawing" xmlns:w10="urn:schemas-microsoft-com:office:word" xmlns:w="http://schemas.openxmlformats.org/wordprocessingml/2006/main" xmlns:w14="http://schemas.microsoft.com/office/word/2010/wordml" xmlns:w15="http://schemas.microsoft.com/office/word/2012/wordml" xmlns:w16se="http://schemas.microsoft.com/office/word/2015/wordml/symex" xmlns:wpg="http://schemas.microsoft.com/office/word/2010/wordprocessingGroup" xmlns:wpi="http://schemas.microsoft.com/office/word/2010/wordprocessingInk" xmlns:wne="http://schemas.microsoft.com/office/word/2006/wordml" xmlns:wps="http://schemas.microsoft.com/office/word/2010/wordprocessingShape" mc:Ignorable="w14 w15 w16se wp14">
   <w:footnote w:type="separator" w:id="-1">
     <w:p>
       <w:r>
@@ -11112,7 +11120,7 @@
 </file>
 
 <file path=word/header1.xml><?xml version="1.0" encoding="utf-8"?>
-<w:hdr xmlns:wpc="http://schemas.microsoft.com/office/word/2010/wordprocessingCanvas" xmlns:cx="http://schemas.microsoft.com/office/drawing/2014/chartex" xmlns:cx1="http://schemas.microsoft.com/office/drawing/2015/9/8/chartex" xmlns:mc="http://schemas.openxmlformats.org/markup-compatibility/2006" xmlns:o="urn:schemas-microsoft-com:office:office" xmlns:r="http://schemas.openxmlformats.org/officeDocument/2006/relationships" xmlns:m="http://schemas.openxmlformats.org/officeDocument/2006/math" xmlns:v="urn:schemas-microsoft-com:vml" xmlns:wp14="http://schemas.microsoft.com/office/word/2010/wordprocessingDrawing" xmlns:wp="http://schemas.openxmlformats.org/drawingml/2006/wordprocessingDrawing" xmlns:w10="urn:schemas-microsoft-com:office:word" xmlns:w="http://schemas.openxmlformats.org/wordprocessingml/2006/main" xmlns:w14="http://schemas.microsoft.com/office/word/2010/wordml" xmlns:w15="http://schemas.microsoft.com/office/word/2012/wordml" xmlns:w16se="http://schemas.microsoft.com/office/word/2015/wordml/symex" xmlns:wpg="http://schemas.microsoft.com/office/word/2010/wordprocessingGroup" xmlns:wpi="http://schemas.microsoft.com/office/word/2010/wordprocessingInk" xmlns:wne="http://schemas.microsoft.com/office/word/2006/wordml" xmlns:wps="http://schemas.microsoft.com/office/word/2010/wordprocessingShape" mc:Ignorable="w14 w15 w16se wp14">
+<w:hdr xmlns:wpc="http://schemas.microsoft.com/office/word/2010/wordprocessingCanvas" xmlns:cx="http://schemas.microsoft.com/office/drawing/2014/chartex" xmlns:mc="http://schemas.openxmlformats.org/markup-compatibility/2006" xmlns:o="urn:schemas-microsoft-com:office:office" xmlns:r="http://schemas.openxmlformats.org/officeDocument/2006/relationships" xmlns:m="http://schemas.openxmlformats.org/officeDocument/2006/math" xmlns:v="urn:schemas-microsoft-com:vml" xmlns:wp14="http://schemas.microsoft.com/office/word/2010/wordprocessingDrawing" xmlns:wp="http://schemas.openxmlformats.org/drawingml/2006/wordprocessingDrawing" xmlns:w10="urn:schemas-microsoft-com:office:word" xmlns:w="http://schemas.openxmlformats.org/wordprocessingml/2006/main" xmlns:w14="http://schemas.microsoft.com/office/word/2010/wordml" xmlns:w15="http://schemas.microsoft.com/office/word/2012/wordml" xmlns:w16se="http://schemas.microsoft.com/office/word/2015/wordml/symex" xmlns:wpg="http://schemas.microsoft.com/office/word/2010/wordprocessingGroup" xmlns:wpi="http://schemas.microsoft.com/office/word/2010/wordprocessingInk" xmlns:wne="http://schemas.microsoft.com/office/word/2006/wordml" xmlns:wps="http://schemas.microsoft.com/office/word/2010/wordprocessingShape" mc:Ignorable="w14 w15 w16se wp14">
   <w:p>
     <w:pPr>
       <w:pStyle w:val="a5"/>
@@ -11127,7 +11135,7 @@
 </file>
 
 <file path=word/numbering.xml><?xml version="1.0" encoding="utf-8"?>
-<w:numbering xmlns:wpc="http://schemas.microsoft.com/office/word/2010/wordprocessingCanvas" xmlns:cx="http://schemas.microsoft.com/office/drawing/2014/chartex" xmlns:cx1="http://schemas.microsoft.com/office/drawing/2015/9/8/chartex" xmlns:mc="http://schemas.openxmlformats.org/markup-compatibility/2006" xmlns:o="urn:schemas-microsoft-com:office:office" xmlns:r="http://schemas.openxmlformats.org/officeDocument/2006/relationships" xmlns:m="http://schemas.openxmlformats.org/officeDocument/2006/math" xmlns:v="urn:schemas-microsoft-com:vml" xmlns:wp14="http://schemas.microsoft.com/office/word/2010/wordprocessingDrawing" xmlns:wp="http://schemas.openxmlformats.org/drawingml/2006/wordprocessingDrawing" xmlns:w10="urn:schemas-microsoft-com:office:word" xmlns:w="http://schemas.openxmlformats.org/wordprocessingml/2006/main" xmlns:w14="http://schemas.microsoft.com/office/word/2010/wordml" xmlns:w15="http://schemas.microsoft.com/office/word/2012/wordml" xmlns:w16se="http://schemas.microsoft.com/office/word/2015/wordml/symex" xmlns:wpg="http://schemas.microsoft.com/office/word/2010/wordprocessingGroup" xmlns:wpi="http://schemas.microsoft.com/office/word/2010/wordprocessingInk" xmlns:wne="http://schemas.microsoft.com/office/word/2006/wordml" xmlns:wps="http://schemas.microsoft.com/office/word/2010/wordprocessingShape" mc:Ignorable="w14 w15 w16se wp14">
+<w:numbering xmlns:wpc="http://schemas.microsoft.com/office/word/2010/wordprocessingCanvas" xmlns:cx="http://schemas.microsoft.com/office/drawing/2014/chartex" xmlns:mc="http://schemas.openxmlformats.org/markup-compatibility/2006" xmlns:o="urn:schemas-microsoft-com:office:office" xmlns:r="http://schemas.openxmlformats.org/officeDocument/2006/relationships" xmlns:m="http://schemas.openxmlformats.org/officeDocument/2006/math" xmlns:v="urn:schemas-microsoft-com:vml" xmlns:wp14="http://schemas.microsoft.com/office/word/2010/wordprocessingDrawing" xmlns:wp="http://schemas.openxmlformats.org/drawingml/2006/wordprocessingDrawing" xmlns:w10="urn:schemas-microsoft-com:office:word" xmlns:w="http://schemas.openxmlformats.org/wordprocessingml/2006/main" xmlns:w14="http://schemas.microsoft.com/office/word/2010/wordml" xmlns:w15="http://schemas.microsoft.com/office/word/2012/wordml" xmlns:w16se="http://schemas.microsoft.com/office/word/2015/wordml/symex" xmlns:wpg="http://schemas.microsoft.com/office/word/2010/wordprocessingGroup" xmlns:wpi="http://schemas.microsoft.com/office/word/2010/wordprocessingInk" xmlns:wne="http://schemas.microsoft.com/office/word/2006/wordml" xmlns:wps="http://schemas.microsoft.com/office/word/2010/wordprocessingShape" mc:Ignorable="w14 w15 w16se wp14">
   <w:abstractNum w:abstractNumId="0" w15:restartNumberingAfterBreak="0">
     <w:nsid w:val="FFFFFF7E"/>
     <w:multiLevelType w:val="singleLevel"/>
@@ -14759,7 +14767,7 @@
 </file>
 
 <file path=customXml/itemProps1.xml><?xml version="1.0" encoding="utf-8"?>
-<ds:datastoreItem xmlns:ds="http://schemas.openxmlformats.org/officeDocument/2006/customXml" ds:itemID="{88936253-6CB0-4CAF-8307-087CB40FC495}">
+<ds:datastoreItem xmlns:ds="http://schemas.openxmlformats.org/officeDocument/2006/customXml" ds:itemID="{B1A28532-78A3-4EE7-A0AF-44AD0599FE8F}">
   <ds:schemaRefs>
     <ds:schemaRef ds:uri="http://schemas.openxmlformats.org/officeDocument/2006/bibliography"/>
   </ds:schemaRefs>

</xml_diff>